<commit_message>
Entrega actividad 2 de GRIDS
Compañeros, se comparte la entrega realizada de la actividad 2 de GRIDS; a todos muchas gracias por sus aportes y, a los que quedaron pendientes por hacerlos, por favor solicitó de su colaboración en la elaboración de la siguiente actividad que carguen en la plataforma.
</commit_message>
<xml_diff>
--- a/AVANCE DE PROYECTO 2.docx
+++ b/AVANCE DE PROYECTO 2.docx
@@ -1,6 +1,6 @@
 
 <file path=word/document.xml><?xml version="1.0" encoding="utf-8"?>
-<w:document xmlns:wpc="http://schemas.microsoft.com/office/word/2010/wordprocessingCanvas" xmlns:mc="http://schemas.openxmlformats.org/markup-compatibility/2006" xmlns:o="urn:schemas-microsoft-com:office:office" xmlns:r="http://schemas.openxmlformats.org/officeDocument/2006/relationships" xmlns:m="http://schemas.openxmlformats.org/officeDocument/2006/math" xmlns:v="urn:schemas-microsoft-com:vml" xmlns:wp14="http://schemas.microsoft.com/office/word/2010/wordprocessingDrawing" xmlns:wp="http://schemas.openxmlformats.org/drawingml/2006/wordprocessingDrawing" xmlns:w10="urn:schemas-microsoft-com:office:word" xmlns:w="http://schemas.openxmlformats.org/wordprocessingml/2006/main" xmlns:w14="http://schemas.microsoft.com/office/word/2010/wordml" xmlns:w15="http://schemas.microsoft.com/office/word/2012/wordml" xmlns:wpg="http://schemas.microsoft.com/office/word/2010/wordprocessingGroup" xmlns:wpi="http://schemas.microsoft.com/office/word/2010/wordprocessingInk" xmlns:wne="http://schemas.microsoft.com/office/word/2006/wordml" xmlns:wps="http://schemas.microsoft.com/office/word/2010/wordprocessingShape" mc:Ignorable="w14 w15 wp14">
+<w:document xmlns:wpc="http://schemas.microsoft.com/office/word/2010/wordprocessingCanvas" xmlns:cx="http://schemas.microsoft.com/office/drawing/2014/chartex" xmlns:mc="http://schemas.openxmlformats.org/markup-compatibility/2006" xmlns:o="urn:schemas-microsoft-com:office:office" xmlns:r="http://schemas.openxmlformats.org/officeDocument/2006/relationships" xmlns:m="http://schemas.openxmlformats.org/officeDocument/2006/math" xmlns:v="urn:schemas-microsoft-com:vml" xmlns:wp14="http://schemas.microsoft.com/office/word/2010/wordprocessingDrawing" xmlns:wp="http://schemas.openxmlformats.org/drawingml/2006/wordprocessingDrawing" xmlns:w10="urn:schemas-microsoft-com:office:word" xmlns:w="http://schemas.openxmlformats.org/wordprocessingml/2006/main" xmlns:w14="http://schemas.microsoft.com/office/word/2010/wordml" xmlns:w15="http://schemas.microsoft.com/office/word/2012/wordml" xmlns:w16se="http://schemas.microsoft.com/office/word/2015/wordml/symex" xmlns:wpg="http://schemas.microsoft.com/office/word/2010/wordprocessingGroup" xmlns:wpi="http://schemas.microsoft.com/office/word/2010/wordprocessingInk" xmlns:wne="http://schemas.microsoft.com/office/word/2006/wordml" xmlns:wps="http://schemas.microsoft.com/office/word/2010/wordprocessingShape" mc:Ignorable="w14 w15 w16se wp14">
   <w:body>
     <w:p>
       <w:pPr>
@@ -10,12 +10,65 @@
           <w:b/>
         </w:rPr>
       </w:pPr>
-      <w:r>
+    </w:p>
+    <w:p>
+      <w:pPr>
+        <w:jc w:val="both"/>
         <w:rPr>
           <w:rFonts w:ascii="Arial" w:hAnsi="Arial" w:cs="Arial"/>
           <w:b/>
         </w:rPr>
-        <w:t>Nombre del estudiante: ____________________________________________</w:t>
+      </w:pPr>
+    </w:p>
+    <w:p>
+      <w:pPr>
+        <w:jc w:val="both"/>
+        <w:rPr>
+          <w:rFonts w:ascii="Arial" w:hAnsi="Arial" w:cs="Arial"/>
+          <w:b/>
+        </w:rPr>
+      </w:pPr>
+      <w:r>
+        <w:rPr>
+          <w:rFonts w:ascii="Arial" w:hAnsi="Arial" w:cs="Arial"/>
+          <w:b/>
+        </w:rPr>
+        <w:t>Nombre del estudiante</w:t>
+      </w:r>
+      <w:r>
+        <w:rPr>
+          <w:rFonts w:ascii="Arial" w:hAnsi="Arial" w:cs="Arial"/>
+          <w:b/>
+        </w:rPr>
+        <w:t>:</w:t>
+      </w:r>
+      <w:r>
+        <w:rPr>
+          <w:rFonts w:ascii="Arial" w:hAnsi="Arial" w:cs="Arial"/>
+        </w:rPr>
+        <w:t xml:space="preserve"> </w:t>
+      </w:r>
+      <w:r>
+        <w:rPr>
+          <w:rFonts w:ascii="Arial" w:hAnsi="Arial" w:cs="Arial"/>
+          <w:u w:val="single"/>
+        </w:rPr>
+        <w:t xml:space="preserve">  John Anderson Martínez García</w:t>
+      </w:r>
+      <w:r>
+        <w:rPr>
+          <w:rFonts w:ascii="Arial" w:hAnsi="Arial" w:cs="Arial"/>
+          <w:u w:val="single"/>
+        </w:rPr>
+        <w:tab/>
+      </w:r>
+      <w:r>
+        <w:rPr>
+          <w:rFonts w:ascii="Arial" w:hAnsi="Arial" w:cs="Arial"/>
+          <w:b/>
+          <w:u w:val="single"/>
+        </w:rPr>
+        <w:t xml:space="preserve"> </w:t>
       </w:r>
     </w:p>
     <w:p>
@@ -26,44 +79,630 @@
           <w:b/>
         </w:rPr>
       </w:pPr>
-      <w:r>
-        <w:rPr>
-          <w:rFonts w:ascii="Arial" w:hAnsi="Arial" w:cs="Arial"/>
+    </w:p>
+    <w:p>
+      <w:pPr>
+        <w:pStyle w:val="Ttulo1"/>
+        <w:jc w:val="center"/>
+        <w:rPr>
           <w:b/>
+          <w:color w:val="auto"/>
+        </w:rPr>
+      </w:pPr>
+      <w:r>
+        <w:rPr>
+          <w:b/>
+          <w:color w:val="auto"/>
         </w:rPr>
         <w:t xml:space="preserve">TALLER </w:t>
       </w:r>
       <w:r>
         <w:rPr>
-          <w:rFonts w:ascii="Arial" w:hAnsi="Arial" w:cs="Arial"/>
           <w:b/>
+          <w:color w:val="auto"/>
         </w:rPr>
         <w:t>DE PRÁCTICA</w:t>
       </w:r>
     </w:p>
     <w:p>
       <w:pPr>
+        <w:rPr>
+          <w:rFonts w:ascii="Arial" w:hAnsi="Arial" w:cs="Arial"/>
+        </w:rPr>
+      </w:pPr>
+    </w:p>
+    <w:p>
+      <w:pPr>
+        <w:rPr>
+          <w:rFonts w:ascii="Arial" w:hAnsi="Arial" w:cs="Arial"/>
+        </w:rPr>
+      </w:pPr>
+      <w:r>
+        <w:rPr>
+          <w:rFonts w:ascii="Arial" w:hAnsi="Arial" w:cs="Arial"/>
+        </w:rPr>
+        <w:t xml:space="preserve">En el desarrollo de la segunda actividad, se define el cronograma, los roles de cada uno de los integrantes con sus respectivas funciones, la metodología a usar, la arquitectura para el desarrollo del proyecto y, </w:t>
+      </w:r>
+      <w:r>
+        <w:rPr>
+          <w:rFonts w:ascii="Arial" w:hAnsi="Arial" w:cs="Arial"/>
+        </w:rPr>
+        <w:t>algunos apartes de la investigación con respecto a la implementación.</w:t>
+      </w:r>
+    </w:p>
+    <w:p>
+      <w:pPr>
+        <w:pStyle w:val="Ttulo1"/>
+        <w:rPr>
+          <w:b/>
+          <w:color w:val="auto"/>
+        </w:rPr>
+      </w:pPr>
+      <w:r>
+        <w:rPr>
+          <w:b/>
+          <w:color w:val="auto"/>
+        </w:rPr>
+        <w:t>Cronograma de trabajo</w:t>
+      </w:r>
+    </w:p>
+    <w:p>
+      <w:pPr>
+        <w:rPr>
+          <w:rFonts w:ascii="Arial" w:hAnsi="Arial" w:cs="Arial"/>
+        </w:rPr>
+      </w:pPr>
+      <w:r>
+        <w:rPr>
+          <w:rFonts w:ascii="Arial" w:hAnsi="Arial" w:cs="Arial"/>
+        </w:rPr>
+        <w:t>En el cronograma de actividades se muestra el estado de cada una de ellas y la duración que estas tienen dentro de la duración del desarrollo del proyecto.</w:t>
+      </w:r>
+    </w:p>
+    <w:p>
+      <w:pPr>
+        <w:rPr>
+          <w:rFonts w:ascii="Arial" w:hAnsi="Arial" w:cs="Arial"/>
+        </w:rPr>
+      </w:pPr>
+      <w:r>
+        <w:drawing>
+          <wp:inline distT="0" distB="0" distL="0" distR="0">
+            <wp:extent cx="5612130" cy="918774"/>
+            <wp:effectExtent l="0" t="0" r="0" b="0"/>
+            <wp:docPr id="2" name="Imagen 2"/>
+            <wp:cNvGraphicFramePr>
+              <a:graphicFrameLocks xmlns:a="http://schemas.openxmlformats.org/drawingml/2006/main" noChangeAspect="1"/>
+            </wp:cNvGraphicFramePr>
+            <a:graphic xmlns:a="http://schemas.openxmlformats.org/drawingml/2006/main">
+              <a:graphicData uri="http://schemas.openxmlformats.org/drawingml/2006/picture">
+                <pic:pic xmlns:pic="http://schemas.openxmlformats.org/drawingml/2006/picture">
+                  <pic:nvPicPr>
+                    <pic:cNvPr id="0" name="Picture 1"/>
+                    <pic:cNvPicPr>
+                      <a:picLocks noChangeAspect="1" noChangeArrowheads="1"/>
+                    </pic:cNvPicPr>
+                  </pic:nvPicPr>
+                  <pic:blipFill>
+                    <a:blip r:embed="rId7">
+                      <a:extLst>
+                        <a:ext uri="{28A0092B-C50C-407E-A947-70E740481C1C}">
+                          <a14:useLocalDpi xmlns:a14="http://schemas.microsoft.com/office/drawing/2010/main" val="0"/>
+                        </a:ext>
+                      </a:extLst>
+                    </a:blip>
+                    <a:srcRect/>
+                    <a:stretch>
+                      <a:fillRect/>
+                    </a:stretch>
+                  </pic:blipFill>
+                  <pic:spPr bwMode="auto">
+                    <a:xfrm>
+                      <a:off x="0" y="0"/>
+                      <a:ext cx="5612130" cy="918774"/>
+                    </a:xfrm>
+                    <a:prstGeom prst="rect">
+                      <a:avLst/>
+                    </a:prstGeom>
+                    <a:noFill/>
+                    <a:ln>
+                      <a:noFill/>
+                    </a:ln>
+                  </pic:spPr>
+                </pic:pic>
+              </a:graphicData>
+            </a:graphic>
+          </wp:inline>
+        </w:drawing>
+      </w:r>
+    </w:p>
+    <w:p>
+      <w:pPr>
+        <w:pStyle w:val="Prrafodelista"/>
         <w:jc w:val="center"/>
-        <w:rPr>
-          <w:rFonts w:ascii="Arial" w:hAnsi="Arial" w:cs="Arial"/>
+      </w:pPr>
+      <w:r>
+        <w:t>Tabla 1 – Cronograma de requisitos</w:t>
+      </w:r>
+    </w:p>
+    <w:p>
+      <w:pPr>
+        <w:pStyle w:val="Prrafodelista"/>
+        <w:jc w:val="center"/>
+      </w:pPr>
+    </w:p>
+    <w:p>
+      <w:pPr>
+        <w:rPr>
+          <w:rFonts w:ascii="Arial" w:hAnsi="Arial" w:cs="Arial"/>
+        </w:rPr>
+      </w:pPr>
+      <w:r>
+        <w:drawing>
+          <wp:inline distT="0" distB="0" distL="0" distR="0">
+            <wp:extent cx="5612130" cy="766620"/>
+            <wp:effectExtent l="0" t="0" r="7620" b="0"/>
+            <wp:docPr id="3" name="Imagen 3"/>
+            <wp:cNvGraphicFramePr>
+              <a:graphicFrameLocks xmlns:a="http://schemas.openxmlformats.org/drawingml/2006/main" noChangeAspect="1"/>
+            </wp:cNvGraphicFramePr>
+            <a:graphic xmlns:a="http://schemas.openxmlformats.org/drawingml/2006/main">
+              <a:graphicData uri="http://schemas.openxmlformats.org/drawingml/2006/picture">
+                <pic:pic xmlns:pic="http://schemas.openxmlformats.org/drawingml/2006/picture">
+                  <pic:nvPicPr>
+                    <pic:cNvPr id="0" name="Picture 2"/>
+                    <pic:cNvPicPr>
+                      <a:picLocks noChangeAspect="1" noChangeArrowheads="1"/>
+                    </pic:cNvPicPr>
+                  </pic:nvPicPr>
+                  <pic:blipFill>
+                    <a:blip r:embed="rId8">
+                      <a:extLst>
+                        <a:ext uri="{28A0092B-C50C-407E-A947-70E740481C1C}">
+                          <a14:useLocalDpi xmlns:a14="http://schemas.microsoft.com/office/drawing/2010/main" val="0"/>
+                        </a:ext>
+                      </a:extLst>
+                    </a:blip>
+                    <a:srcRect/>
+                    <a:stretch>
+                      <a:fillRect/>
+                    </a:stretch>
+                  </pic:blipFill>
+                  <pic:spPr bwMode="auto">
+                    <a:xfrm>
+                      <a:off x="0" y="0"/>
+                      <a:ext cx="5612130" cy="766620"/>
+                    </a:xfrm>
+                    <a:prstGeom prst="rect">
+                      <a:avLst/>
+                    </a:prstGeom>
+                    <a:noFill/>
+                    <a:ln>
+                      <a:noFill/>
+                    </a:ln>
+                  </pic:spPr>
+                </pic:pic>
+              </a:graphicData>
+            </a:graphic>
+          </wp:inline>
+        </w:drawing>
+      </w:r>
+    </w:p>
+    <w:p>
+      <w:pPr>
+        <w:pStyle w:val="Prrafodelista"/>
+        <w:jc w:val="center"/>
+      </w:pPr>
+      <w:r>
+        <w:t>Tabla 2 – Cronograma de diseño</w:t>
+      </w:r>
+    </w:p>
+    <w:p>
+      <w:pPr>
+        <w:pStyle w:val="Prrafodelista"/>
+        <w:jc w:val="center"/>
+      </w:pPr>
+    </w:p>
+    <w:p>
+      <w:pPr>
+        <w:rPr>
+          <w:rFonts w:ascii="Arial" w:hAnsi="Arial" w:cs="Arial"/>
+        </w:rPr>
+      </w:pPr>
+      <w:r>
+        <w:drawing>
+          <wp:inline distT="0" distB="0" distL="0" distR="0">
+            <wp:extent cx="5612130" cy="966914"/>
+            <wp:effectExtent l="0" t="0" r="0" b="5080"/>
+            <wp:docPr id="5" name="Imagen 5"/>
+            <wp:cNvGraphicFramePr>
+              <a:graphicFrameLocks xmlns:a="http://schemas.openxmlformats.org/drawingml/2006/main" noChangeAspect="1"/>
+            </wp:cNvGraphicFramePr>
+            <a:graphic xmlns:a="http://schemas.openxmlformats.org/drawingml/2006/main">
+              <a:graphicData uri="http://schemas.openxmlformats.org/drawingml/2006/picture">
+                <pic:pic xmlns:pic="http://schemas.openxmlformats.org/drawingml/2006/picture">
+                  <pic:nvPicPr>
+                    <pic:cNvPr id="0" name="Picture 4"/>
+                    <pic:cNvPicPr>
+                      <a:picLocks noChangeAspect="1" noChangeArrowheads="1"/>
+                    </pic:cNvPicPr>
+                  </pic:nvPicPr>
+                  <pic:blipFill>
+                    <a:blip r:embed="rId9">
+                      <a:extLst>
+                        <a:ext uri="{28A0092B-C50C-407E-A947-70E740481C1C}">
+                          <a14:useLocalDpi xmlns:a14="http://schemas.microsoft.com/office/drawing/2010/main" val="0"/>
+                        </a:ext>
+                      </a:extLst>
+                    </a:blip>
+                    <a:srcRect/>
+                    <a:stretch>
+                      <a:fillRect/>
+                    </a:stretch>
+                  </pic:blipFill>
+                  <pic:spPr bwMode="auto">
+                    <a:xfrm>
+                      <a:off x="0" y="0"/>
+                      <a:ext cx="5612130" cy="966914"/>
+                    </a:xfrm>
+                    <a:prstGeom prst="rect">
+                      <a:avLst/>
+                    </a:prstGeom>
+                    <a:noFill/>
+                    <a:ln>
+                      <a:noFill/>
+                    </a:ln>
+                  </pic:spPr>
+                </pic:pic>
+              </a:graphicData>
+            </a:graphic>
+          </wp:inline>
+        </w:drawing>
+      </w:r>
+    </w:p>
+    <w:p>
+      <w:pPr>
+        <w:pStyle w:val="Prrafodelista"/>
+        <w:jc w:val="center"/>
+      </w:pPr>
+      <w:r>
+        <w:t>Tabla 3 – Línea de tiempo del proyecto</w:t>
+      </w:r>
+    </w:p>
+    <w:p>
+      <w:pPr>
+        <w:rPr>
+          <w:rFonts w:ascii="Arial" w:hAnsi="Arial" w:cs="Arial"/>
+        </w:rPr>
+      </w:pPr>
+    </w:p>
+    <w:p>
+      <w:pPr>
+        <w:rPr>
+          <w:rFonts w:ascii="Arial" w:hAnsi="Arial" w:cs="Arial"/>
+        </w:rPr>
+      </w:pPr>
+    </w:p>
+    <w:p>
+      <w:pPr>
+        <w:pStyle w:val="Ttulo1"/>
+        <w:rPr>
           <w:b/>
-        </w:rPr>
-      </w:pPr>
-    </w:p>
-    <w:p>
-      <w:pPr>
+          <w:color w:val="auto"/>
+        </w:rPr>
+      </w:pPr>
+      <w:r>
+        <w:rPr>
+          <w:b/>
+          <w:color w:val="auto"/>
+        </w:rPr>
+        <w:lastRenderedPageBreak/>
+        <w:t>Definición de actividades de cada Integrante</w:t>
+      </w:r>
+    </w:p>
+    <w:p>
+      <w:pPr>
+        <w:rPr>
+          <w:rFonts w:ascii="Arial" w:hAnsi="Arial" w:cs="Arial"/>
+        </w:rPr>
+      </w:pPr>
+      <w:r>
+        <w:rPr>
+          <w:rFonts w:ascii="Arial" w:hAnsi="Arial" w:cs="Arial"/>
+        </w:rPr>
+        <w:t xml:space="preserve">Se realiza la delegación de roles y funciones que tiene cada uno de los integrantes del grupo durante el desarrollo del proyecto de </w:t>
+      </w:r>
+      <w:proofErr w:type="spellStart"/>
+      <w:r>
+        <w:rPr>
+          <w:rFonts w:ascii="Arial" w:hAnsi="Arial" w:cs="Arial"/>
+        </w:rPr>
+        <w:t>grids</w:t>
+      </w:r>
+      <w:proofErr w:type="spellEnd"/>
+      <w:r>
+        <w:rPr>
+          <w:rFonts w:ascii="Arial" w:hAnsi="Arial" w:cs="Arial"/>
+        </w:rPr>
+        <w:t>, las cuales se encuentran relacionadas en la presente tabla.</w:t>
+      </w:r>
+    </w:p>
+    <w:p>
+      <w:pPr>
+        <w:rPr>
+          <w:rFonts w:ascii="Arial" w:hAnsi="Arial" w:cs="Arial"/>
+        </w:rPr>
+      </w:pPr>
+      <w:r>
+        <w:drawing>
+          <wp:inline distT="0" distB="0" distL="0" distR="0">
+            <wp:extent cx="5612130" cy="4430265"/>
+            <wp:effectExtent l="0" t="0" r="7620" b="8890"/>
+            <wp:docPr id="7" name="Imagen 7"/>
+            <wp:cNvGraphicFramePr>
+              <a:graphicFrameLocks xmlns:a="http://schemas.openxmlformats.org/drawingml/2006/main" noChangeAspect="1"/>
+            </wp:cNvGraphicFramePr>
+            <a:graphic xmlns:a="http://schemas.openxmlformats.org/drawingml/2006/main">
+              <a:graphicData uri="http://schemas.openxmlformats.org/drawingml/2006/picture">
+                <pic:pic xmlns:pic="http://schemas.openxmlformats.org/drawingml/2006/picture">
+                  <pic:nvPicPr>
+                    <pic:cNvPr id="0" name="Picture 6"/>
+                    <pic:cNvPicPr>
+                      <a:picLocks noChangeAspect="1" noChangeArrowheads="1"/>
+                    </pic:cNvPicPr>
+                  </pic:nvPicPr>
+                  <pic:blipFill>
+                    <a:blip r:embed="rId10">
+                      <a:extLst>
+                        <a:ext uri="{28A0092B-C50C-407E-A947-70E740481C1C}">
+                          <a14:useLocalDpi xmlns:a14="http://schemas.microsoft.com/office/drawing/2010/main" val="0"/>
+                        </a:ext>
+                      </a:extLst>
+                    </a:blip>
+                    <a:srcRect/>
+                    <a:stretch>
+                      <a:fillRect/>
+                    </a:stretch>
+                  </pic:blipFill>
+                  <pic:spPr bwMode="auto">
+                    <a:xfrm>
+                      <a:off x="0" y="0"/>
+                      <a:ext cx="5612130" cy="4430265"/>
+                    </a:xfrm>
+                    <a:prstGeom prst="rect">
+                      <a:avLst/>
+                    </a:prstGeom>
+                    <a:noFill/>
+                    <a:ln>
+                      <a:noFill/>
+                    </a:ln>
+                  </pic:spPr>
+                </pic:pic>
+              </a:graphicData>
+            </a:graphic>
+          </wp:inline>
+        </w:drawing>
+      </w:r>
+    </w:p>
+    <w:p>
+      <w:pPr>
+        <w:pStyle w:val="Prrafodelista"/>
         <w:jc w:val="center"/>
-        <w:rPr>
-          <w:rFonts w:ascii="Arial" w:hAnsi="Arial" w:cs="Arial"/>
+      </w:pPr>
+      <w:r>
+        <w:t>Tabla 3 – Asignación de roles y funciones de Integrantes</w:t>
+      </w:r>
+    </w:p>
+    <w:p>
+      <w:pPr>
+        <w:pStyle w:val="Prrafodelista"/>
+        <w:jc w:val="center"/>
+      </w:pPr>
+    </w:p>
+    <w:p>
+      <w:pPr>
+        <w:pStyle w:val="Ttulo1"/>
+        <w:rPr>
           <w:b/>
-        </w:rPr>
-      </w:pPr>
-      <w:r>
-        <w:rPr>
-          <w:rFonts w:ascii="Arial" w:hAnsi="Arial" w:cs="Arial"/>
+          <w:color w:val="auto"/>
+        </w:rPr>
+      </w:pPr>
+      <w:r>
+        <w:rPr>
           <w:b/>
-        </w:rPr>
-        <w:t>Para la segunda entrega de su trabajo definir:</w:t>
+          <w:color w:val="auto"/>
+        </w:rPr>
+        <w:t>Metodología a utilizar</w:t>
+      </w:r>
+    </w:p>
+    <w:p>
+      <w:pPr>
+        <w:rPr>
+          <w:rFonts w:ascii="Arial" w:hAnsi="Arial" w:cs="Arial"/>
+        </w:rPr>
+      </w:pPr>
+      <w:r>
+        <w:rPr>
+          <w:rFonts w:ascii="Arial" w:hAnsi="Arial" w:cs="Arial"/>
+        </w:rPr>
+        <w:t xml:space="preserve">A lo largo de este proyecto trabajaremos con la metodología ágil </w:t>
+      </w:r>
+      <w:proofErr w:type="spellStart"/>
+      <w:r>
+        <w:rPr>
+          <w:rFonts w:ascii="Arial" w:hAnsi="Arial" w:cs="Arial"/>
+        </w:rPr>
+        <w:t>Scrum</w:t>
+      </w:r>
+      <w:proofErr w:type="spellEnd"/>
+      <w:r>
+        <w:rPr>
+          <w:rFonts w:ascii="Arial" w:hAnsi="Arial" w:cs="Arial"/>
+        </w:rPr>
+        <w:t>, ya que se acopla a la necesidad del proyecto de obtener resultados rápido</w:t>
+      </w:r>
+      <w:r>
+        <w:rPr>
+          <w:rFonts w:ascii="Arial" w:hAnsi="Arial" w:cs="Arial"/>
+        </w:rPr>
+        <w:t>s en periodos cortos de tiempo.</w:t>
+      </w:r>
+    </w:p>
+    <w:p>
+      <w:pPr>
+        <w:rPr>
+          <w:rFonts w:ascii="Arial" w:hAnsi="Arial" w:cs="Arial"/>
+        </w:rPr>
+      </w:pPr>
+      <w:r>
+        <w:rPr>
+          <w:rFonts w:ascii="Arial" w:hAnsi="Arial" w:cs="Arial"/>
+        </w:rPr>
+        <w:t>De igual manera gracias a que esta metodología se orienta más a las personas que a los procesos consideramos que es la más pertinente para llevar a cabo este proyecto, así como también su característica de adaptabilidad y flexibilidad podemos realizar los cambios que consideremos n</w:t>
+      </w:r>
+      <w:r>
+        <w:rPr>
+          <w:rFonts w:ascii="Arial" w:hAnsi="Arial" w:cs="Arial"/>
+        </w:rPr>
+        <w:t>ecesarios en cualquier momento.</w:t>
+      </w:r>
+    </w:p>
+    <w:p>
+      <w:pPr>
+        <w:rPr>
+          <w:rFonts w:ascii="Arial" w:hAnsi="Arial" w:cs="Arial"/>
+        </w:rPr>
+      </w:pPr>
+      <w:r>
+        <w:rPr>
+          <w:rFonts w:ascii="Arial" w:hAnsi="Arial" w:cs="Arial"/>
+        </w:rPr>
+        <w:t xml:space="preserve">Otro de los puntos que nos </w:t>
+      </w:r>
+      <w:r>
+        <w:rPr>
+          <w:rFonts w:ascii="Arial" w:hAnsi="Arial" w:cs="Arial"/>
+        </w:rPr>
+        <w:t>ayudó</w:t>
+      </w:r>
+      <w:r>
+        <w:rPr>
+          <w:rFonts w:ascii="Arial" w:hAnsi="Arial" w:cs="Arial"/>
+        </w:rPr>
+        <w:t xml:space="preserve"> a seleccionar esta metodología fue su simplicidad y la capacidad de comunicación al interior del equipo de trabajo</w:t>
+      </w:r>
+    </w:p>
+    <w:p>
+      <w:pPr>
+        <w:pStyle w:val="Ttulo1"/>
+        <w:rPr>
+          <w:b/>
+          <w:color w:val="auto"/>
+        </w:rPr>
+      </w:pPr>
+      <w:r>
+        <w:rPr>
+          <w:b/>
+          <w:color w:val="auto"/>
+        </w:rPr>
+        <w:lastRenderedPageBreak/>
+        <w:t>Arquitectura del desarrollo del proyecto</w:t>
+      </w:r>
+    </w:p>
+    <w:p>
+      <w:pPr>
+        <w:rPr>
+          <w:rFonts w:ascii="Arial" w:hAnsi="Arial" w:cs="Arial"/>
+        </w:rPr>
+      </w:pPr>
+      <w:r>
+        <w:rPr>
+          <w:rFonts w:ascii="Arial" w:hAnsi="Arial" w:cs="Arial"/>
+        </w:rPr>
+        <w:t xml:space="preserve">Se utilizará la arquitectura OGSA (Open </w:t>
+      </w:r>
+      <w:proofErr w:type="spellStart"/>
+      <w:r>
+        <w:rPr>
+          <w:rFonts w:ascii="Arial" w:hAnsi="Arial" w:cs="Arial"/>
+        </w:rPr>
+        <w:t>Grid</w:t>
+      </w:r>
+      <w:proofErr w:type="spellEnd"/>
+      <w:r>
+        <w:rPr>
+          <w:rFonts w:ascii="Arial" w:hAnsi="Arial" w:cs="Arial"/>
+        </w:rPr>
+        <w:t xml:space="preserve"> </w:t>
+      </w:r>
+      <w:proofErr w:type="spellStart"/>
+      <w:r>
+        <w:rPr>
+          <w:rFonts w:ascii="Arial" w:hAnsi="Arial" w:cs="Arial"/>
+        </w:rPr>
+        <w:t>Services</w:t>
+      </w:r>
+      <w:proofErr w:type="spellEnd"/>
+      <w:r>
+        <w:rPr>
+          <w:rFonts w:ascii="Arial" w:hAnsi="Arial" w:cs="Arial"/>
+        </w:rPr>
+        <w:t xml:space="preserve"> </w:t>
+      </w:r>
+      <w:proofErr w:type="spellStart"/>
+      <w:r>
+        <w:rPr>
+          <w:rFonts w:ascii="Arial" w:hAnsi="Arial" w:cs="Arial"/>
+        </w:rPr>
+        <w:t>Architecture</w:t>
+      </w:r>
+      <w:proofErr w:type="spellEnd"/>
+      <w:r>
+        <w:rPr>
+          <w:rFonts w:ascii="Arial" w:hAnsi="Arial" w:cs="Arial"/>
+        </w:rPr>
+        <w:t xml:space="preserve">), la cual es el estándar establecido por el OGF (Open </w:t>
+      </w:r>
+      <w:proofErr w:type="spellStart"/>
+      <w:r>
+        <w:rPr>
+          <w:rFonts w:ascii="Arial" w:hAnsi="Arial" w:cs="Arial"/>
+        </w:rPr>
+        <w:t>Grid</w:t>
+      </w:r>
+      <w:proofErr w:type="spellEnd"/>
+      <w:r>
+        <w:rPr>
+          <w:rFonts w:ascii="Arial" w:hAnsi="Arial" w:cs="Arial"/>
+        </w:rPr>
+        <w:t xml:space="preserve"> </w:t>
+      </w:r>
+      <w:proofErr w:type="spellStart"/>
+      <w:r>
+        <w:rPr>
+          <w:rFonts w:ascii="Arial" w:hAnsi="Arial" w:cs="Arial"/>
+        </w:rPr>
+        <w:t>Forum</w:t>
+      </w:r>
+      <w:proofErr w:type="spellEnd"/>
+      <w:r>
+        <w:rPr>
+          <w:rFonts w:ascii="Arial" w:hAnsi="Arial" w:cs="Arial"/>
+        </w:rPr>
+        <w:t>).</w:t>
+      </w:r>
+    </w:p>
+    <w:p>
+      <w:pPr>
+        <w:rPr>
+          <w:rFonts w:ascii="Arial" w:hAnsi="Arial" w:cs="Arial"/>
+        </w:rPr>
+      </w:pPr>
+      <w:r>
+        <w:rPr>
+          <w:rFonts w:ascii="Arial" w:hAnsi="Arial" w:cs="Arial"/>
+        </w:rPr>
+        <w:t>La OGSA, se compone de 4 capas que son:</w:t>
       </w:r>
     </w:p>
     <w:p>
@@ -71,7 +710,7 @@
         <w:pStyle w:val="Prrafodelista"/>
         <w:numPr>
           <w:ilvl w:val="0"/>
-          <w:numId w:val="10"/>
+          <w:numId w:val="12"/>
         </w:numPr>
         <w:rPr>
           <w:rFonts w:ascii="Arial" w:hAnsi="Arial" w:cs="Arial"/>
@@ -81,7 +720,7 @@
         <w:rPr>
           <w:rFonts w:ascii="Arial" w:hAnsi="Arial" w:cs="Arial"/>
         </w:rPr>
-        <w:t>Cronograma de trabajo.</w:t>
+        <w:t>Aplicación</w:t>
       </w:r>
     </w:p>
     <w:p>
@@ -89,7 +728,7 @@
         <w:pStyle w:val="Prrafodelista"/>
         <w:numPr>
           <w:ilvl w:val="0"/>
-          <w:numId w:val="10"/>
+          <w:numId w:val="12"/>
         </w:numPr>
         <w:rPr>
           <w:rFonts w:ascii="Arial" w:hAnsi="Arial" w:cs="Arial"/>
@@ -99,7 +738,7 @@
         <w:rPr>
           <w:rFonts w:ascii="Arial" w:hAnsi="Arial" w:cs="Arial"/>
         </w:rPr>
-        <w:t>Definición de actividades de cada integrante (Rol, responsabilidades, entregables).</w:t>
+        <w:t>Middleware</w:t>
       </w:r>
     </w:p>
     <w:p>
@@ -107,7 +746,7 @@
         <w:pStyle w:val="Prrafodelista"/>
         <w:numPr>
           <w:ilvl w:val="0"/>
-          <w:numId w:val="10"/>
+          <w:numId w:val="12"/>
         </w:numPr>
         <w:rPr>
           <w:rFonts w:ascii="Arial" w:hAnsi="Arial" w:cs="Arial"/>
@@ -117,7 +756,7 @@
         <w:rPr>
           <w:rFonts w:ascii="Arial" w:hAnsi="Arial" w:cs="Arial"/>
         </w:rPr>
-        <w:t>Metodología a utilizar (Si se requiere).</w:t>
+        <w:t>Recursos</w:t>
       </w:r>
     </w:p>
     <w:p>
@@ -125,7 +764,7 @@
         <w:pStyle w:val="Prrafodelista"/>
         <w:numPr>
           <w:ilvl w:val="0"/>
-          <w:numId w:val="10"/>
+          <w:numId w:val="12"/>
         </w:numPr>
         <w:rPr>
           <w:rFonts w:ascii="Arial" w:hAnsi="Arial" w:cs="Arial"/>
@@ -135,7 +774,50 @@
         <w:rPr>
           <w:rFonts w:ascii="Arial" w:hAnsi="Arial" w:cs="Arial"/>
         </w:rPr>
-        <w:t>Arquitectura del desarrollo del proyecto.</w:t>
+        <w:t>Red</w:t>
+      </w:r>
+    </w:p>
+    <w:p>
+      <w:pPr>
+        <w:rPr>
+          <w:rFonts w:ascii="Arial" w:hAnsi="Arial" w:cs="Arial"/>
+        </w:rPr>
+      </w:pPr>
+    </w:p>
+    <w:p>
+      <w:pPr>
+        <w:pStyle w:val="Ttulo1"/>
+        <w:rPr>
+          <w:b/>
+          <w:color w:val="auto"/>
+        </w:rPr>
+      </w:pPr>
+      <w:r>
+        <w:rPr>
+          <w:b/>
+          <w:color w:val="auto"/>
+        </w:rPr>
+        <w:t xml:space="preserve">Parte 2 de la investigación </w:t>
+      </w:r>
+    </w:p>
+    <w:p>
+      <w:pPr>
+        <w:rPr>
+          <w:rFonts w:ascii="Arial" w:hAnsi="Arial" w:cs="Arial"/>
+        </w:rPr>
+      </w:pPr>
+      <w:r>
+        <w:rPr>
+          <w:rFonts w:ascii="Arial" w:hAnsi="Arial" w:cs="Arial"/>
+        </w:rPr>
+        <w:t xml:space="preserve">Dentro del marco de investigación, se relaciona una de las herramientas que serán utilizadas a lo largo del desarrollo del proyecto de </w:t>
+      </w:r>
+      <w:proofErr w:type="spellStart"/>
+      <w:r>
+        <w:rPr>
+          <w:rFonts w:ascii="Arial" w:hAnsi="Arial" w:cs="Arial"/>
+        </w:rPr>
+        <w:t>Grids.</w:t>
       </w:r>
     </w:p>
     <w:p>
@@ -143,97 +825,500 @@
         <w:pStyle w:val="Prrafodelista"/>
         <w:numPr>
           <w:ilvl w:val="0"/>
-          <w:numId w:val="10"/>
+          <w:numId w:val="11"/>
         </w:numPr>
         <w:rPr>
           <w:rFonts w:ascii="Arial" w:hAnsi="Arial" w:cs="Arial"/>
         </w:rPr>
       </w:pPr>
-      <w:r>
-        <w:rPr>
-          <w:rFonts w:ascii="Arial" w:hAnsi="Arial" w:cs="Arial"/>
-        </w:rPr>
-        <w:t>Parte 2 de la investigación del proyecto realizado.</w:t>
-      </w:r>
-    </w:p>
-    <w:p>
-      <w:pPr>
-        <w:rPr>
-          <w:rFonts w:ascii="Arial" w:hAnsi="Arial" w:cs="Arial"/>
-        </w:rPr>
-      </w:pPr>
+      <w:proofErr w:type="spellEnd"/>
+      <w:r>
+        <w:rPr>
+          <w:rStyle w:val="SubttuloCar"/>
+        </w:rPr>
+        <w:t>VIRTUALBOX:</w:t>
+      </w:r>
+      <w:r>
+        <w:rPr>
+          <w:rFonts w:ascii="Arial" w:hAnsi="Arial" w:cs="Arial"/>
+        </w:rPr>
+        <w:t xml:space="preserve"> </w:t>
+      </w:r>
+    </w:p>
+    <w:p>
+      <w:pPr>
+        <w:ind w:left="360"/>
+        <w:rPr>
+          <w:rFonts w:ascii="Arial" w:hAnsi="Arial" w:cs="Arial"/>
+        </w:rPr>
+      </w:pPr>
+      <w:r>
+        <w:rPr>
+          <w:rFonts w:ascii="Arial" w:hAnsi="Arial" w:cs="Arial"/>
+        </w:rPr>
+        <w:t xml:space="preserve">Para la realización de </w:t>
+      </w:r>
+      <w:proofErr w:type="spellStart"/>
+      <w:r>
+        <w:rPr>
+          <w:rFonts w:ascii="Arial" w:hAnsi="Arial" w:cs="Arial"/>
+        </w:rPr>
+        <w:t>Grid</w:t>
+      </w:r>
+      <w:proofErr w:type="spellEnd"/>
+      <w:r>
+        <w:rPr>
+          <w:rFonts w:ascii="Arial" w:hAnsi="Arial" w:cs="Arial"/>
+        </w:rPr>
+        <w:t xml:space="preserve"> se decide utilizar la tecnología ofrecida por </w:t>
+      </w:r>
+      <w:proofErr w:type="spellStart"/>
+      <w:r>
+        <w:rPr>
+          <w:rFonts w:ascii="Arial" w:hAnsi="Arial" w:cs="Arial"/>
+        </w:rPr>
+        <w:t>VirtualBox</w:t>
+      </w:r>
+      <w:proofErr w:type="spellEnd"/>
+      <w:r>
+        <w:rPr>
+          <w:rFonts w:ascii="Arial" w:hAnsi="Arial" w:cs="Arial"/>
+        </w:rPr>
+        <w:t xml:space="preserve"> ya que dispone de una versión gratuita de manera funcional y la disponibilidad para varios sistemas operativos debido a su virtualización. El ambiente propuesto para el </w:t>
+      </w:r>
+      <w:proofErr w:type="spellStart"/>
+      <w:r>
+        <w:rPr>
+          <w:rFonts w:ascii="Arial" w:hAnsi="Arial" w:cs="Arial"/>
+        </w:rPr>
+        <w:t>Grid</w:t>
+      </w:r>
+      <w:proofErr w:type="spellEnd"/>
+      <w:r>
+        <w:rPr>
+          <w:rFonts w:ascii="Arial" w:hAnsi="Arial" w:cs="Arial"/>
+        </w:rPr>
+        <w:t xml:space="preserve"> virtual está contemplado con tres máquinas virtuales, las cuales estarán organizadas de la siguiente manera: La máquina principal y dos máquinas dependientes.</w:t>
+      </w:r>
+    </w:p>
+    <w:p>
+      <w:pPr>
+        <w:ind w:left="360"/>
+        <w:rPr>
+          <w:rFonts w:ascii="Arial" w:hAnsi="Arial" w:cs="Arial"/>
+        </w:rPr>
+      </w:pPr>
+      <w:r>
+        <w:rPr>
+          <w:rFonts w:ascii="Arial" w:hAnsi="Arial" w:cs="Arial"/>
+        </w:rPr>
+        <w:t xml:space="preserve">Las especificaciones para cada una de las maquinas se contempla entre 2GB de RAM y entre 8 y 10GB libres en el disco duro. </w:t>
+      </w:r>
+    </w:p>
+    <w:p>
+      <w:pPr>
+        <w:ind w:left="360"/>
+        <w:rPr>
+          <w:rFonts w:ascii="Arial" w:hAnsi="Arial" w:cs="Arial"/>
+        </w:rPr>
+      </w:pPr>
+      <w:r>
+        <w:rPr>
+          <w:rFonts w:ascii="Arial" w:hAnsi="Arial" w:cs="Arial"/>
+        </w:rPr>
+        <w:t xml:space="preserve">La máquina principal se encontrará sujeta a una arquitectura en capas, la cual tendrá contemplada el manejo de los usuarios donde se tendrá control y gestión del </w:t>
+      </w:r>
+      <w:proofErr w:type="spellStart"/>
+      <w:r>
+        <w:rPr>
+          <w:rFonts w:ascii="Arial" w:hAnsi="Arial" w:cs="Arial"/>
+        </w:rPr>
+        <w:t>Grid</w:t>
+      </w:r>
+      <w:proofErr w:type="spellEnd"/>
+      <w:r>
+        <w:rPr>
+          <w:rFonts w:ascii="Arial" w:hAnsi="Arial" w:cs="Arial"/>
+        </w:rPr>
+        <w:t xml:space="preserve">, al igual que gestionar el resto de trabajos presentados. Las máquinas virtuales dependientes serán las encargadas del procesamiento del resto de información, los cuales estarán configurados por medio de un puente hacia la red exterior y el otro hasta el </w:t>
+      </w:r>
+      <w:proofErr w:type="spellStart"/>
+      <w:r>
+        <w:rPr>
+          <w:rFonts w:ascii="Arial" w:hAnsi="Arial" w:cs="Arial"/>
+        </w:rPr>
+        <w:t>VirtualBox</w:t>
+      </w:r>
+      <w:proofErr w:type="spellEnd"/>
+      <w:r>
+        <w:rPr>
+          <w:rFonts w:ascii="Arial" w:hAnsi="Arial" w:cs="Arial"/>
+        </w:rPr>
+        <w:t>.</w:t>
+      </w:r>
+    </w:p>
+    <w:p>
+      <w:pPr>
+        <w:ind w:left="360"/>
+        <w:rPr>
+          <w:rFonts w:ascii="Arial" w:hAnsi="Arial" w:cs="Arial"/>
+        </w:rPr>
+      </w:pPr>
+      <w:r>
+        <w:rPr>
+          <w:rFonts w:ascii="Arial" w:hAnsi="Arial" w:cs="Arial"/>
+        </w:rPr>
+        <w:t xml:space="preserve">Todo esto permite la respectiva interacción en </w:t>
+      </w:r>
+      <w:proofErr w:type="spellStart"/>
+      <w:r>
+        <w:rPr>
+          <w:rFonts w:ascii="Arial" w:hAnsi="Arial" w:cs="Arial"/>
+        </w:rPr>
+        <w:t>Grid</w:t>
+      </w:r>
+      <w:proofErr w:type="spellEnd"/>
+      <w:r>
+        <w:rPr>
+          <w:rFonts w:ascii="Arial" w:hAnsi="Arial" w:cs="Arial"/>
+        </w:rPr>
+        <w:t xml:space="preserve"> de manera virtual sin dañar la red de la maquina física, esta organización es versátil y permite la integración de nuevas máquinas sin ser necesaria la virtualización de ellas.</w:t>
+      </w:r>
+    </w:p>
+    <w:p>
+      <w:pPr>
+        <w:rPr>
+          <w:rFonts w:ascii="Arial" w:hAnsi="Arial" w:cs="Arial"/>
+        </w:rPr>
+      </w:pPr>
+      <w:r>
+        <w:rPr>
+          <w:rFonts w:ascii="Arial" w:hAnsi="Arial" w:cs="Arial"/>
+        </w:rPr>
+        <w:t>De igual forma se puede determinar la siguiente estructura para realizar el seguimiento del avance del desarrollo del proyecto con el siguiente método.</w:t>
+      </w:r>
+    </w:p>
+    <w:p>
+      <w:pPr>
+        <w:pStyle w:val="Subttulo"/>
+      </w:pPr>
+      <w:proofErr w:type="spellStart"/>
+      <w:r>
+        <w:t>Burndown</w:t>
+      </w:r>
+      <w:proofErr w:type="spellEnd"/>
+      <w:r>
+        <w:t xml:space="preserve"> charts</w:t>
+      </w:r>
+      <w:r>
+        <w:t xml:space="preserve">: </w:t>
+      </w:r>
+    </w:p>
+    <w:p>
+      <w:pPr>
+        <w:rPr>
+          <w:rFonts w:ascii="Arial" w:hAnsi="Arial" w:cs="Arial"/>
+        </w:rPr>
+      </w:pPr>
+      <w:r>
+        <w:rPr>
+          <w:rFonts w:ascii="Arial" w:hAnsi="Arial" w:cs="Arial"/>
+        </w:rPr>
+        <w:t>Un gráfico de trabajo pendiente a lo largo del tiempo muestra la velocidad a la que se está completando los objetivos/requisitos. Permite extrapolar si el Equipo podrá completar el trabajo en el tiempo estimado.</w:t>
+      </w:r>
+    </w:p>
+    <w:p>
+      <w:pPr>
+        <w:rPr>
+          <w:rFonts w:ascii="Arial" w:hAnsi="Arial" w:cs="Arial"/>
+        </w:rPr>
+      </w:pPr>
+      <w:r>
+        <w:rPr>
+          <w:rFonts w:ascii="Arial" w:hAnsi="Arial" w:cs="Arial"/>
+        </w:rPr>
+        <w:lastRenderedPageBreak/>
+        <w:t>Se pueden utilizan los siguientes gráficos de esfuerzo pendiente:</w:t>
+      </w:r>
+    </w:p>
+    <w:p>
+      <w:pPr>
+        <w:rPr>
+          <w:rFonts w:ascii="Arial" w:hAnsi="Arial" w:cs="Arial"/>
+        </w:rPr>
+      </w:pPr>
+      <w:r>
+        <w:rPr>
+          <w:rFonts w:ascii="Arial" w:hAnsi="Arial" w:cs="Arial"/>
+        </w:rPr>
+        <w:t>Días pendientes para completar los requisitos del producto o proyecto (</w:t>
+      </w:r>
+      <w:proofErr w:type="spellStart"/>
+      <w:r>
+        <w:rPr>
+          <w:rFonts w:ascii="Arial" w:hAnsi="Arial" w:cs="Arial"/>
+        </w:rPr>
+        <w:t>product</w:t>
+      </w:r>
+      <w:proofErr w:type="spellEnd"/>
+      <w:r>
+        <w:rPr>
+          <w:rFonts w:ascii="Arial" w:hAnsi="Arial" w:cs="Arial"/>
+        </w:rPr>
+        <w:t xml:space="preserve"> </w:t>
+      </w:r>
+      <w:proofErr w:type="spellStart"/>
+      <w:r>
+        <w:rPr>
+          <w:rFonts w:ascii="Arial" w:hAnsi="Arial" w:cs="Arial"/>
+        </w:rPr>
+        <w:t>burndown</w:t>
+      </w:r>
+      <w:proofErr w:type="spellEnd"/>
+      <w:r>
+        <w:rPr>
+          <w:rFonts w:ascii="Arial" w:hAnsi="Arial" w:cs="Arial"/>
+        </w:rPr>
+        <w:t xml:space="preserve"> chart), realizado a partir de la lista de requisitos priorizada (</w:t>
+      </w:r>
+      <w:proofErr w:type="spellStart"/>
+      <w:r>
+        <w:rPr>
+          <w:rFonts w:ascii="Arial" w:hAnsi="Arial" w:cs="Arial"/>
+        </w:rPr>
+        <w:t>Product</w:t>
+      </w:r>
+      <w:proofErr w:type="spellEnd"/>
+      <w:r>
+        <w:rPr>
+          <w:rFonts w:ascii="Arial" w:hAnsi="Arial" w:cs="Arial"/>
+        </w:rPr>
+        <w:t xml:space="preserve"> </w:t>
+      </w:r>
+      <w:proofErr w:type="spellStart"/>
+      <w:r>
+        <w:rPr>
+          <w:rFonts w:ascii="Arial" w:hAnsi="Arial" w:cs="Arial"/>
+        </w:rPr>
+        <w:t>Backlog</w:t>
+      </w:r>
+      <w:proofErr w:type="spellEnd"/>
+      <w:r>
+        <w:rPr>
+          <w:rFonts w:ascii="Arial" w:hAnsi="Arial" w:cs="Arial"/>
+        </w:rPr>
+        <w:t>).</w:t>
+      </w:r>
+    </w:p>
+    <w:p>
+      <w:pPr>
+        <w:rPr>
+          <w:rFonts w:ascii="Arial" w:hAnsi="Arial" w:cs="Arial"/>
+        </w:rPr>
+      </w:pPr>
+      <w:r>
+        <w:rPr>
+          <w:rFonts w:ascii="Arial" w:hAnsi="Arial" w:cs="Arial"/>
+        </w:rPr>
+        <w:t xml:space="preserve">Horas pendientes para completar las tareas de la iteración (sprint </w:t>
+      </w:r>
+      <w:proofErr w:type="spellStart"/>
+      <w:r>
+        <w:rPr>
+          <w:rFonts w:ascii="Arial" w:hAnsi="Arial" w:cs="Arial"/>
+        </w:rPr>
+        <w:t>burndown</w:t>
+      </w:r>
+      <w:proofErr w:type="spellEnd"/>
+      <w:r>
+        <w:rPr>
+          <w:rFonts w:ascii="Arial" w:hAnsi="Arial" w:cs="Arial"/>
+        </w:rPr>
+        <w:t xml:space="preserve"> chart), realizado a partir de la lista de tareas de la iteración (</w:t>
+      </w:r>
+      <w:proofErr w:type="spellStart"/>
+      <w:r>
+        <w:rPr>
+          <w:rFonts w:ascii="Arial" w:hAnsi="Arial" w:cs="Arial"/>
+        </w:rPr>
+        <w:t>Iteration</w:t>
+      </w:r>
+      <w:proofErr w:type="spellEnd"/>
+      <w:r>
+        <w:rPr>
+          <w:rFonts w:ascii="Arial" w:hAnsi="Arial" w:cs="Arial"/>
+        </w:rPr>
+        <w:t xml:space="preserve"> </w:t>
+      </w:r>
+      <w:proofErr w:type="spellStart"/>
+      <w:r>
+        <w:rPr>
+          <w:rFonts w:ascii="Arial" w:hAnsi="Arial" w:cs="Arial"/>
+        </w:rPr>
+        <w:t>Backlog</w:t>
+      </w:r>
+      <w:proofErr w:type="spellEnd"/>
+      <w:r>
+        <w:rPr>
+          <w:rFonts w:ascii="Arial" w:hAnsi="Arial" w:cs="Arial"/>
+        </w:rPr>
+        <w:t>).</w:t>
+      </w:r>
+    </w:p>
+    <w:p>
+      <w:pPr>
+        <w:rPr>
+          <w:rFonts w:ascii="Arial" w:hAnsi="Arial" w:cs="Arial"/>
+        </w:rPr>
+      </w:pPr>
+      <w:r>
+        <w:rPr>
+          <w:rFonts w:ascii="Arial" w:hAnsi="Arial" w:cs="Arial"/>
+        </w:rPr>
+        <w:t>Este tipo de gráfico permite realizar diversas simulaciones: ver cómo se aplazan las fechas de entrega si se le añaden requisitos, ver cómo se avanzan si se le quitan requisitos o se añade otro equipo, etc.</w:t>
+      </w:r>
+    </w:p>
+    <w:p>
+      <w:pPr>
+        <w:jc w:val="center"/>
+        <w:rPr>
+          <w:rFonts w:ascii="Arial" w:hAnsi="Arial" w:cs="Arial"/>
+        </w:rPr>
+      </w:pPr>
+      <w:r>
+        <w:rPr>
+          <w:rFonts w:ascii="Arial" w:eastAsia="Arial" w:hAnsi="Arial" w:cs="Arial"/>
+          <w:noProof/>
+        </w:rPr>
+        <w:drawing>
+          <wp:inline distT="114300" distB="114300" distL="114300" distR="114300" wp14:anchorId="4B798023" wp14:editId="0F35A7C5">
+            <wp:extent cx="4543425" cy="2343150"/>
+            <wp:effectExtent l="0" t="0" r="9525" b="0"/>
+            <wp:docPr id="9" name="image3.gif"/>
+            <wp:cNvGraphicFramePr/>
+            <a:graphic xmlns:a="http://schemas.openxmlformats.org/drawingml/2006/main">
+              <a:graphicData uri="http://schemas.openxmlformats.org/drawingml/2006/picture">
+                <pic:pic xmlns:pic="http://schemas.openxmlformats.org/drawingml/2006/picture">
+                  <pic:nvPicPr>
+                    <pic:cNvPr id="0" name="image3.gif"/>
+                    <pic:cNvPicPr preferRelativeResize="0"/>
+                  </pic:nvPicPr>
+                  <pic:blipFill>
+                    <a:blip r:embed="rId11"/>
+                    <a:srcRect/>
+                    <a:stretch>
+                      <a:fillRect/>
+                    </a:stretch>
+                  </pic:blipFill>
+                  <pic:spPr>
+                    <a:xfrm>
+                      <a:off x="0" y="0"/>
+                      <a:ext cx="4544829" cy="2343874"/>
+                    </a:xfrm>
+                    <a:prstGeom prst="rect">
+                      <a:avLst/>
+                    </a:prstGeom>
+                    <a:ln/>
+                  </pic:spPr>
+                </pic:pic>
+              </a:graphicData>
+            </a:graphic>
+          </wp:inline>
+        </w:drawing>
+      </w:r>
+    </w:p>
+    <w:p>
+      <w:pPr>
+        <w:pStyle w:val="Prrafodelista"/>
+        <w:jc w:val="center"/>
+      </w:pPr>
+      <w:r>
+        <w:t>Gráfico</w:t>
+      </w:r>
+      <w:r>
+        <w:t xml:space="preserve"> 1 - </w:t>
+      </w:r>
+      <w:r>
+        <w:t xml:space="preserve">Requisitos </w:t>
+      </w:r>
+      <w:r>
+        <w:t>pendientes</w:t>
+      </w:r>
+    </w:p>
+    <w:p>
+      <w:pPr>
+        <w:pStyle w:val="Prrafodelista"/>
+        <w:jc w:val="center"/>
+      </w:pPr>
+    </w:p>
+    <w:p>
+      <w:pPr>
+        <w:jc w:val="center"/>
+        <w:rPr>
+          <w:rFonts w:ascii="Arial" w:hAnsi="Arial" w:cs="Arial"/>
+        </w:rPr>
+      </w:pPr>
+      <w:r>
+        <w:rPr>
+          <w:rFonts w:ascii="Arial" w:eastAsia="Arial" w:hAnsi="Arial" w:cs="Arial"/>
+          <w:noProof/>
+        </w:rPr>
+        <w:drawing>
+          <wp:inline distT="114300" distB="114300" distL="114300" distR="114300" wp14:anchorId="7FA836FD" wp14:editId="73528FD4">
+            <wp:extent cx="4714875" cy="2724150"/>
+            <wp:effectExtent l="0" t="0" r="9525" b="0"/>
+            <wp:docPr id="8" name="image1.gif"/>
+            <wp:cNvGraphicFramePr/>
+            <a:graphic xmlns:a="http://schemas.openxmlformats.org/drawingml/2006/main">
+              <a:graphicData uri="http://schemas.openxmlformats.org/drawingml/2006/picture">
+                <pic:pic xmlns:pic="http://schemas.openxmlformats.org/drawingml/2006/picture">
+                  <pic:nvPicPr>
+                    <pic:cNvPr id="0" name="image1.gif"/>
+                    <pic:cNvPicPr preferRelativeResize="0"/>
+                  </pic:nvPicPr>
+                  <pic:blipFill>
+                    <a:blip r:embed="rId12"/>
+                    <a:srcRect/>
+                    <a:stretch>
+                      <a:fillRect/>
+                    </a:stretch>
+                  </pic:blipFill>
+                  <pic:spPr>
+                    <a:xfrm>
+                      <a:off x="0" y="0"/>
+                      <a:ext cx="4716088" cy="2724851"/>
+                    </a:xfrm>
+                    <a:prstGeom prst="rect">
+                      <a:avLst/>
+                    </a:prstGeom>
+                    <a:ln/>
+                  </pic:spPr>
+                </pic:pic>
+              </a:graphicData>
+            </a:graphic>
+          </wp:inline>
+        </w:drawing>
+      </w:r>
       <w:bookmarkStart w:id="0" w:name="_GoBack"/>
       <w:bookmarkEnd w:id="0"/>
     </w:p>
     <w:p>
       <w:pPr>
-        <w:rPr>
-          <w:rFonts w:ascii="Arial" w:hAnsi="Arial" w:cs="Arial"/>
-        </w:rPr>
-      </w:pPr>
-      <w:r>
-        <w:rPr>
-          <w:rFonts w:ascii="Arial" w:hAnsi="Arial" w:cs="Arial"/>
-        </w:rPr>
-        <w:t>El trabajo debe ser subido en un formato donde mencionen los puntos anteriores y definan su equipo de trabajo.</w:t>
-      </w:r>
-    </w:p>
-    <w:p>
-      <w:pPr>
-        <w:rPr>
-          <w:rFonts w:ascii="Arial" w:hAnsi="Arial" w:cs="Arial"/>
-        </w:rPr>
-      </w:pPr>
-    </w:p>
-    <w:p>
-      <w:pPr>
-        <w:rPr>
-          <w:rFonts w:ascii="Arial" w:hAnsi="Arial" w:cs="Arial"/>
-        </w:rPr>
-      </w:pPr>
-      <w:r>
-        <w:rPr>
-          <w:rFonts w:ascii="Arial" w:hAnsi="Arial" w:cs="Arial"/>
-        </w:rPr>
-        <w:t>Fecha máxima de entrega: 2 de octubre 2019.</w:t>
-      </w:r>
-    </w:p>
-    <w:p>
-      <w:pPr>
-        <w:rPr>
-          <w:rFonts w:ascii="Arial" w:hAnsi="Arial" w:cs="Arial"/>
-        </w:rPr>
-      </w:pPr>
-    </w:p>
-    <w:p>
-      <w:pPr>
-        <w:rPr>
-          <w:rFonts w:ascii="Arial" w:hAnsi="Arial" w:cs="Arial"/>
-        </w:rPr>
-      </w:pPr>
-      <w:r>
-        <w:rPr>
-          <w:rFonts w:ascii="Arial" w:hAnsi="Arial" w:cs="Arial"/>
-        </w:rPr>
-        <w:t xml:space="preserve">Recuerde </w:t>
-      </w:r>
-      <w:proofErr w:type="spellStart"/>
-      <w:r>
-        <w:rPr>
-          <w:rFonts w:ascii="Arial" w:hAnsi="Arial" w:cs="Arial"/>
-        </w:rPr>
-        <w:t>Lider</w:t>
-      </w:r>
-      <w:proofErr w:type="spellEnd"/>
-      <w:r>
-        <w:rPr>
-          <w:rFonts w:ascii="Arial" w:hAnsi="Arial" w:cs="Arial"/>
-        </w:rPr>
-        <w:t xml:space="preserve"> del grupo el desarrollo de la actividad debe estar a la altura de estudiantes de noveno semestre, si presentan dudas informarme por el correo electrónico.</w:t>
+        <w:pStyle w:val="Prrafodelista"/>
+        <w:jc w:val="center"/>
+      </w:pPr>
+      <w:r>
+        <w:t xml:space="preserve">Gráfico 2 - </w:t>
+      </w:r>
+      <w:r>
+        <w:t xml:space="preserve">Horas </w:t>
+      </w:r>
+      <w:r>
+        <w:t>pendientes en la iteración</w:t>
       </w:r>
     </w:p>
     <w:sectPr>
-      <w:headerReference w:type="default" r:id="rId7"/>
+      <w:headerReference w:type="default" r:id="rId13"/>
       <w:pgSz w:w="12240" w:h="15840"/>
       <w:pgMar w:top="1417" w:right="1701" w:bottom="1417" w:left="1701" w:header="708" w:footer="708" w:gutter="0"/>
       <w:cols w:space="708"/>
@@ -244,7 +1329,7 @@
 </file>
 
 <file path=word/endnotes.xml><?xml version="1.0" encoding="utf-8"?>
-<w:endnotes xmlns:wpc="http://schemas.microsoft.com/office/word/2010/wordprocessingCanvas" xmlns:mc="http://schemas.openxmlformats.org/markup-compatibility/2006" xmlns:o="urn:schemas-microsoft-com:office:office" xmlns:r="http://schemas.openxmlformats.org/officeDocument/2006/relationships" xmlns:m="http://schemas.openxmlformats.org/officeDocument/2006/math" xmlns:v="urn:schemas-microsoft-com:vml" xmlns:wp14="http://schemas.microsoft.com/office/word/2010/wordprocessingDrawing" xmlns:wp="http://schemas.openxmlformats.org/drawingml/2006/wordprocessingDrawing" xmlns:w10="urn:schemas-microsoft-com:office:word" xmlns:w="http://schemas.openxmlformats.org/wordprocessingml/2006/main" xmlns:w14="http://schemas.microsoft.com/office/word/2010/wordml" xmlns:w15="http://schemas.microsoft.com/office/word/2012/wordml" xmlns:wpg="http://schemas.microsoft.com/office/word/2010/wordprocessingGroup" xmlns:wpi="http://schemas.microsoft.com/office/word/2010/wordprocessingInk" xmlns:wne="http://schemas.microsoft.com/office/word/2006/wordml" xmlns:wps="http://schemas.microsoft.com/office/word/2010/wordprocessingShape" mc:Ignorable="w14 w15 wp14">
+<w:endnotes xmlns:wpc="http://schemas.microsoft.com/office/word/2010/wordprocessingCanvas" xmlns:cx="http://schemas.microsoft.com/office/drawing/2014/chartex" xmlns:mc="http://schemas.openxmlformats.org/markup-compatibility/2006" xmlns:o="urn:schemas-microsoft-com:office:office" xmlns:r="http://schemas.openxmlformats.org/officeDocument/2006/relationships" xmlns:m="http://schemas.openxmlformats.org/officeDocument/2006/math" xmlns:v="urn:schemas-microsoft-com:vml" xmlns:wp14="http://schemas.microsoft.com/office/word/2010/wordprocessingDrawing" xmlns:wp="http://schemas.openxmlformats.org/drawingml/2006/wordprocessingDrawing" xmlns:w10="urn:schemas-microsoft-com:office:word" xmlns:w="http://schemas.openxmlformats.org/wordprocessingml/2006/main" xmlns:w14="http://schemas.microsoft.com/office/word/2010/wordml" xmlns:w15="http://schemas.microsoft.com/office/word/2012/wordml" xmlns:w16se="http://schemas.microsoft.com/office/word/2015/wordml/symex" xmlns:wpg="http://schemas.microsoft.com/office/word/2010/wordprocessingGroup" xmlns:wpi="http://schemas.microsoft.com/office/word/2010/wordprocessingInk" xmlns:wne="http://schemas.microsoft.com/office/word/2006/wordml" xmlns:wps="http://schemas.microsoft.com/office/word/2010/wordprocessingShape" mc:Ignorable="w14 w15 w16se wp14">
   <w:endnote w:type="separator" w:id="-1">
     <w:p>
       <w:pPr>
@@ -269,7 +1354,7 @@
 </file>
 
 <file path=word/footnotes.xml><?xml version="1.0" encoding="utf-8"?>
-<w:footnotes xmlns:wpc="http://schemas.microsoft.com/office/word/2010/wordprocessingCanvas" xmlns:mc="http://schemas.openxmlformats.org/markup-compatibility/2006" xmlns:o="urn:schemas-microsoft-com:office:office" xmlns:r="http://schemas.openxmlformats.org/officeDocument/2006/relationships" xmlns:m="http://schemas.openxmlformats.org/officeDocument/2006/math" xmlns:v="urn:schemas-microsoft-com:vml" xmlns:wp14="http://schemas.microsoft.com/office/word/2010/wordprocessingDrawing" xmlns:wp="http://schemas.openxmlformats.org/drawingml/2006/wordprocessingDrawing" xmlns:w10="urn:schemas-microsoft-com:office:word" xmlns:w="http://schemas.openxmlformats.org/wordprocessingml/2006/main" xmlns:w14="http://schemas.microsoft.com/office/word/2010/wordml" xmlns:w15="http://schemas.microsoft.com/office/word/2012/wordml" xmlns:wpg="http://schemas.microsoft.com/office/word/2010/wordprocessingGroup" xmlns:wpi="http://schemas.microsoft.com/office/word/2010/wordprocessingInk" xmlns:wne="http://schemas.microsoft.com/office/word/2006/wordml" xmlns:wps="http://schemas.microsoft.com/office/word/2010/wordprocessingShape" mc:Ignorable="w14 w15 wp14">
+<w:footnotes xmlns:wpc="http://schemas.microsoft.com/office/word/2010/wordprocessingCanvas" xmlns:cx="http://schemas.microsoft.com/office/drawing/2014/chartex" xmlns:mc="http://schemas.openxmlformats.org/markup-compatibility/2006" xmlns:o="urn:schemas-microsoft-com:office:office" xmlns:r="http://schemas.openxmlformats.org/officeDocument/2006/relationships" xmlns:m="http://schemas.openxmlformats.org/officeDocument/2006/math" xmlns:v="urn:schemas-microsoft-com:vml" xmlns:wp14="http://schemas.microsoft.com/office/word/2010/wordprocessingDrawing" xmlns:wp="http://schemas.openxmlformats.org/drawingml/2006/wordprocessingDrawing" xmlns:w10="urn:schemas-microsoft-com:office:word" xmlns:w="http://schemas.openxmlformats.org/wordprocessingml/2006/main" xmlns:w14="http://schemas.microsoft.com/office/word/2010/wordml" xmlns:w15="http://schemas.microsoft.com/office/word/2012/wordml" xmlns:w16se="http://schemas.microsoft.com/office/word/2015/wordml/symex" xmlns:wpg="http://schemas.microsoft.com/office/word/2010/wordprocessingGroup" xmlns:wpi="http://schemas.microsoft.com/office/word/2010/wordprocessingInk" xmlns:wne="http://schemas.microsoft.com/office/word/2006/wordml" xmlns:wps="http://schemas.microsoft.com/office/word/2010/wordprocessingShape" mc:Ignorable="w14 w15 w16se wp14">
   <w:footnote w:type="separator" w:id="-1">
     <w:p>
       <w:pPr>
@@ -294,7 +1379,7 @@
 </file>
 
 <file path=word/header1.xml><?xml version="1.0" encoding="utf-8"?>
-<w:hdr xmlns:wpc="http://schemas.microsoft.com/office/word/2010/wordprocessingCanvas" xmlns:mc="http://schemas.openxmlformats.org/markup-compatibility/2006" xmlns:o="urn:schemas-microsoft-com:office:office" xmlns:r="http://schemas.openxmlformats.org/officeDocument/2006/relationships" xmlns:m="http://schemas.openxmlformats.org/officeDocument/2006/math" xmlns:v="urn:schemas-microsoft-com:vml" xmlns:wp14="http://schemas.microsoft.com/office/word/2010/wordprocessingDrawing" xmlns:wp="http://schemas.openxmlformats.org/drawingml/2006/wordprocessingDrawing" xmlns:w10="urn:schemas-microsoft-com:office:word" xmlns:w="http://schemas.openxmlformats.org/wordprocessingml/2006/main" xmlns:w14="http://schemas.microsoft.com/office/word/2010/wordml" xmlns:w15="http://schemas.microsoft.com/office/word/2012/wordml" xmlns:wpg="http://schemas.microsoft.com/office/word/2010/wordprocessingGroup" xmlns:wpi="http://schemas.microsoft.com/office/word/2010/wordprocessingInk" xmlns:wne="http://schemas.microsoft.com/office/word/2006/wordml" xmlns:wps="http://schemas.microsoft.com/office/word/2010/wordprocessingShape" mc:Ignorable="w14 w15 wp14">
+<w:hdr xmlns:wpc="http://schemas.microsoft.com/office/word/2010/wordprocessingCanvas" xmlns:cx="http://schemas.microsoft.com/office/drawing/2014/chartex" xmlns:mc="http://schemas.openxmlformats.org/markup-compatibility/2006" xmlns:o="urn:schemas-microsoft-com:office:office" xmlns:r="http://schemas.openxmlformats.org/officeDocument/2006/relationships" xmlns:m="http://schemas.openxmlformats.org/officeDocument/2006/math" xmlns:v="urn:schemas-microsoft-com:vml" xmlns:wp14="http://schemas.microsoft.com/office/word/2010/wordprocessingDrawing" xmlns:wp="http://schemas.openxmlformats.org/drawingml/2006/wordprocessingDrawing" xmlns:w10="urn:schemas-microsoft-com:office:word" xmlns:w="http://schemas.openxmlformats.org/wordprocessingml/2006/main" xmlns:w14="http://schemas.microsoft.com/office/word/2010/wordml" xmlns:w15="http://schemas.microsoft.com/office/word/2012/wordml" xmlns:w16se="http://schemas.microsoft.com/office/word/2015/wordml/symex" xmlns:wpg="http://schemas.microsoft.com/office/word/2010/wordprocessingGroup" xmlns:wpi="http://schemas.microsoft.com/office/word/2010/wordprocessingInk" xmlns:wne="http://schemas.microsoft.com/office/word/2006/wordml" xmlns:wps="http://schemas.microsoft.com/office/word/2010/wordprocessingShape" mc:Ignorable="w14 w15 w16se wp14">
   <w:p>
     <w:pPr>
       <w:pStyle w:val="Encabezado"/>
@@ -486,7 +1571,7 @@
 </file>
 
 <file path=word/numbering.xml><?xml version="1.0" encoding="utf-8"?>
-<w:numbering xmlns:wpc="http://schemas.microsoft.com/office/word/2010/wordprocessingCanvas" xmlns:mc="http://schemas.openxmlformats.org/markup-compatibility/2006" xmlns:o="urn:schemas-microsoft-com:office:office" xmlns:r="http://schemas.openxmlformats.org/officeDocument/2006/relationships" xmlns:m="http://schemas.openxmlformats.org/officeDocument/2006/math" xmlns:v="urn:schemas-microsoft-com:vml" xmlns:wp14="http://schemas.microsoft.com/office/word/2010/wordprocessingDrawing" xmlns:wp="http://schemas.openxmlformats.org/drawingml/2006/wordprocessingDrawing" xmlns:w10="urn:schemas-microsoft-com:office:word" xmlns:w="http://schemas.openxmlformats.org/wordprocessingml/2006/main" xmlns:w14="http://schemas.microsoft.com/office/word/2010/wordml" xmlns:w15="http://schemas.microsoft.com/office/word/2012/wordml" xmlns:wpg="http://schemas.microsoft.com/office/word/2010/wordprocessingGroup" xmlns:wpi="http://schemas.microsoft.com/office/word/2010/wordprocessingInk" xmlns:wne="http://schemas.microsoft.com/office/word/2006/wordml" xmlns:wps="http://schemas.microsoft.com/office/word/2010/wordprocessingShape" mc:Ignorable="w14 w15 wp14">
+<w:numbering xmlns:wpc="http://schemas.microsoft.com/office/word/2010/wordprocessingCanvas" xmlns:cx="http://schemas.microsoft.com/office/drawing/2014/chartex" xmlns:mc="http://schemas.openxmlformats.org/markup-compatibility/2006" xmlns:o="urn:schemas-microsoft-com:office:office" xmlns:r="http://schemas.openxmlformats.org/officeDocument/2006/relationships" xmlns:m="http://schemas.openxmlformats.org/officeDocument/2006/math" xmlns:v="urn:schemas-microsoft-com:vml" xmlns:wp14="http://schemas.microsoft.com/office/word/2010/wordprocessingDrawing" xmlns:wp="http://schemas.openxmlformats.org/drawingml/2006/wordprocessingDrawing" xmlns:w10="urn:schemas-microsoft-com:office:word" xmlns:w="http://schemas.openxmlformats.org/wordprocessingml/2006/main" xmlns:w14="http://schemas.microsoft.com/office/word/2010/wordml" xmlns:w15="http://schemas.microsoft.com/office/word/2012/wordml" xmlns:w16se="http://schemas.microsoft.com/office/word/2015/wordml/symex" xmlns:wpg="http://schemas.microsoft.com/office/word/2010/wordprocessingGroup" xmlns:wpi="http://schemas.microsoft.com/office/word/2010/wordprocessingInk" xmlns:wne="http://schemas.microsoft.com/office/word/2006/wordml" xmlns:wps="http://schemas.microsoft.com/office/word/2010/wordprocessingShape" mc:Ignorable="w14 w15 w16se wp14">
   <w:abstractNum w:abstractNumId="0" w15:restartNumberingAfterBreak="0">
     <w:nsid w:val="04DB7CA6"/>
     <w:multiLevelType w:val="hybridMultilevel"/>
@@ -870,6 +1955,119 @@
     </w:lvl>
   </w:abstractNum>
   <w:abstractNum w:abstractNumId="4" w15:restartNumberingAfterBreak="0">
+    <w:nsid w:val="11256DA9"/>
+    <w:multiLevelType w:val="hybridMultilevel"/>
+    <w:tmpl w:val="DCDA4AF8"/>
+    <w:lvl w:ilvl="0" w:tplc="B7246A92">
+      <w:numFmt w:val="bullet"/>
+      <w:lvlText w:val=""/>
+      <w:lvlJc w:val="left"/>
+      <w:pPr>
+        <w:ind w:left="720" w:hanging="360"/>
+      </w:pPr>
+      <w:rPr>
+        <w:rFonts w:ascii="Symbol" w:eastAsiaTheme="minorEastAsia" w:hAnsi="Symbol" w:cstheme="minorBidi" w:hint="default"/>
+        <w:color w:val="5A5A5A" w:themeColor="text1" w:themeTint="A5"/>
+      </w:rPr>
+    </w:lvl>
+    <w:lvl w:ilvl="1" w:tplc="240A0003" w:tentative="1">
+      <w:start w:val="1"/>
+      <w:numFmt w:val="bullet"/>
+      <w:lvlText w:val="o"/>
+      <w:lvlJc w:val="left"/>
+      <w:pPr>
+        <w:ind w:left="1440" w:hanging="360"/>
+      </w:pPr>
+      <w:rPr>
+        <w:rFonts w:ascii="Courier New" w:hAnsi="Courier New" w:cs="Courier New" w:hint="default"/>
+      </w:rPr>
+    </w:lvl>
+    <w:lvl w:ilvl="2" w:tplc="240A0005" w:tentative="1">
+      <w:start w:val="1"/>
+      <w:numFmt w:val="bullet"/>
+      <w:lvlText w:val=""/>
+      <w:lvlJc w:val="left"/>
+      <w:pPr>
+        <w:ind w:left="2160" w:hanging="360"/>
+      </w:pPr>
+      <w:rPr>
+        <w:rFonts w:ascii="Wingdings" w:hAnsi="Wingdings" w:hint="default"/>
+      </w:rPr>
+    </w:lvl>
+    <w:lvl w:ilvl="3" w:tplc="240A0001" w:tentative="1">
+      <w:start w:val="1"/>
+      <w:numFmt w:val="bullet"/>
+      <w:lvlText w:val=""/>
+      <w:lvlJc w:val="left"/>
+      <w:pPr>
+        <w:ind w:left="2880" w:hanging="360"/>
+      </w:pPr>
+      <w:rPr>
+        <w:rFonts w:ascii="Symbol" w:hAnsi="Symbol" w:hint="default"/>
+      </w:rPr>
+    </w:lvl>
+    <w:lvl w:ilvl="4" w:tplc="240A0003" w:tentative="1">
+      <w:start w:val="1"/>
+      <w:numFmt w:val="bullet"/>
+      <w:lvlText w:val="o"/>
+      <w:lvlJc w:val="left"/>
+      <w:pPr>
+        <w:ind w:left="3600" w:hanging="360"/>
+      </w:pPr>
+      <w:rPr>
+        <w:rFonts w:ascii="Courier New" w:hAnsi="Courier New" w:cs="Courier New" w:hint="default"/>
+      </w:rPr>
+    </w:lvl>
+    <w:lvl w:ilvl="5" w:tplc="240A0005" w:tentative="1">
+      <w:start w:val="1"/>
+      <w:numFmt w:val="bullet"/>
+      <w:lvlText w:val=""/>
+      <w:lvlJc w:val="left"/>
+      <w:pPr>
+        <w:ind w:left="4320" w:hanging="360"/>
+      </w:pPr>
+      <w:rPr>
+        <w:rFonts w:ascii="Wingdings" w:hAnsi="Wingdings" w:hint="default"/>
+      </w:rPr>
+    </w:lvl>
+    <w:lvl w:ilvl="6" w:tplc="240A0001" w:tentative="1">
+      <w:start w:val="1"/>
+      <w:numFmt w:val="bullet"/>
+      <w:lvlText w:val=""/>
+      <w:lvlJc w:val="left"/>
+      <w:pPr>
+        <w:ind w:left="5040" w:hanging="360"/>
+      </w:pPr>
+      <w:rPr>
+        <w:rFonts w:ascii="Symbol" w:hAnsi="Symbol" w:hint="default"/>
+      </w:rPr>
+    </w:lvl>
+    <w:lvl w:ilvl="7" w:tplc="240A0003" w:tentative="1">
+      <w:start w:val="1"/>
+      <w:numFmt w:val="bullet"/>
+      <w:lvlText w:val="o"/>
+      <w:lvlJc w:val="left"/>
+      <w:pPr>
+        <w:ind w:left="5760" w:hanging="360"/>
+      </w:pPr>
+      <w:rPr>
+        <w:rFonts w:ascii="Courier New" w:hAnsi="Courier New" w:cs="Courier New" w:hint="default"/>
+      </w:rPr>
+    </w:lvl>
+    <w:lvl w:ilvl="8" w:tplc="240A0005" w:tentative="1">
+      <w:start w:val="1"/>
+      <w:numFmt w:val="bullet"/>
+      <w:lvlText w:val=""/>
+      <w:lvlJc w:val="left"/>
+      <w:pPr>
+        <w:ind w:left="6480" w:hanging="360"/>
+      </w:pPr>
+      <w:rPr>
+        <w:rFonts w:ascii="Wingdings" w:hAnsi="Wingdings" w:hint="default"/>
+      </w:rPr>
+    </w:lvl>
+  </w:abstractNum>
+  <w:abstractNum w:abstractNumId="5" w15:restartNumberingAfterBreak="0">
     <w:nsid w:val="238C7536"/>
     <w:multiLevelType w:val="hybridMultilevel"/>
     <w:tmpl w:val="06565314"/>
@@ -958,7 +2156,7 @@
       </w:pPr>
     </w:lvl>
   </w:abstractNum>
-  <w:abstractNum w:abstractNumId="5" w15:restartNumberingAfterBreak="0">
+  <w:abstractNum w:abstractNumId="6" w15:restartNumberingAfterBreak="0">
     <w:nsid w:val="27924CA3"/>
     <w:multiLevelType w:val="hybridMultilevel"/>
     <w:tmpl w:val="50BCB648"/>
@@ -1049,7 +2247,7 @@
       </w:pPr>
     </w:lvl>
   </w:abstractNum>
-  <w:abstractNum w:abstractNumId="6" w15:restartNumberingAfterBreak="0">
+  <w:abstractNum w:abstractNumId="7" w15:restartNumberingAfterBreak="0">
     <w:nsid w:val="33271968"/>
     <w:multiLevelType w:val="hybridMultilevel"/>
     <w:tmpl w:val="6FC43A56"/>
@@ -1138,7 +2336,120 @@
       </w:pPr>
     </w:lvl>
   </w:abstractNum>
-  <w:abstractNum w:abstractNumId="7" w15:restartNumberingAfterBreak="0">
+  <w:abstractNum w:abstractNumId="8" w15:restartNumberingAfterBreak="0">
+    <w:nsid w:val="42307823"/>
+    <w:multiLevelType w:val="hybridMultilevel"/>
+    <w:tmpl w:val="72B27C14"/>
+    <w:lvl w:ilvl="0" w:tplc="B7246A92">
+      <w:numFmt w:val="bullet"/>
+      <w:lvlText w:val=""/>
+      <w:lvlJc w:val="left"/>
+      <w:pPr>
+        <w:ind w:left="720" w:hanging="360"/>
+      </w:pPr>
+      <w:rPr>
+        <w:rFonts w:ascii="Symbol" w:eastAsiaTheme="minorEastAsia" w:hAnsi="Symbol" w:cstheme="minorBidi" w:hint="default"/>
+        <w:color w:val="5A5A5A" w:themeColor="text1" w:themeTint="A5"/>
+      </w:rPr>
+    </w:lvl>
+    <w:lvl w:ilvl="1" w:tplc="240A0003" w:tentative="1">
+      <w:start w:val="1"/>
+      <w:numFmt w:val="bullet"/>
+      <w:lvlText w:val="o"/>
+      <w:lvlJc w:val="left"/>
+      <w:pPr>
+        <w:ind w:left="1440" w:hanging="360"/>
+      </w:pPr>
+      <w:rPr>
+        <w:rFonts w:ascii="Courier New" w:hAnsi="Courier New" w:cs="Courier New" w:hint="default"/>
+      </w:rPr>
+    </w:lvl>
+    <w:lvl w:ilvl="2" w:tplc="240A0005" w:tentative="1">
+      <w:start w:val="1"/>
+      <w:numFmt w:val="bullet"/>
+      <w:lvlText w:val=""/>
+      <w:lvlJc w:val="left"/>
+      <w:pPr>
+        <w:ind w:left="2160" w:hanging="360"/>
+      </w:pPr>
+      <w:rPr>
+        <w:rFonts w:ascii="Wingdings" w:hAnsi="Wingdings" w:hint="default"/>
+      </w:rPr>
+    </w:lvl>
+    <w:lvl w:ilvl="3" w:tplc="240A0001" w:tentative="1">
+      <w:start w:val="1"/>
+      <w:numFmt w:val="bullet"/>
+      <w:lvlText w:val=""/>
+      <w:lvlJc w:val="left"/>
+      <w:pPr>
+        <w:ind w:left="2880" w:hanging="360"/>
+      </w:pPr>
+      <w:rPr>
+        <w:rFonts w:ascii="Symbol" w:hAnsi="Symbol" w:hint="default"/>
+      </w:rPr>
+    </w:lvl>
+    <w:lvl w:ilvl="4" w:tplc="240A0003" w:tentative="1">
+      <w:start w:val="1"/>
+      <w:numFmt w:val="bullet"/>
+      <w:lvlText w:val="o"/>
+      <w:lvlJc w:val="left"/>
+      <w:pPr>
+        <w:ind w:left="3600" w:hanging="360"/>
+      </w:pPr>
+      <w:rPr>
+        <w:rFonts w:ascii="Courier New" w:hAnsi="Courier New" w:cs="Courier New" w:hint="default"/>
+      </w:rPr>
+    </w:lvl>
+    <w:lvl w:ilvl="5" w:tplc="240A0005" w:tentative="1">
+      <w:start w:val="1"/>
+      <w:numFmt w:val="bullet"/>
+      <w:lvlText w:val=""/>
+      <w:lvlJc w:val="left"/>
+      <w:pPr>
+        <w:ind w:left="4320" w:hanging="360"/>
+      </w:pPr>
+      <w:rPr>
+        <w:rFonts w:ascii="Wingdings" w:hAnsi="Wingdings" w:hint="default"/>
+      </w:rPr>
+    </w:lvl>
+    <w:lvl w:ilvl="6" w:tplc="240A0001" w:tentative="1">
+      <w:start w:val="1"/>
+      <w:numFmt w:val="bullet"/>
+      <w:lvlText w:val=""/>
+      <w:lvlJc w:val="left"/>
+      <w:pPr>
+        <w:ind w:left="5040" w:hanging="360"/>
+      </w:pPr>
+      <w:rPr>
+        <w:rFonts w:ascii="Symbol" w:hAnsi="Symbol" w:hint="default"/>
+      </w:rPr>
+    </w:lvl>
+    <w:lvl w:ilvl="7" w:tplc="240A0003" w:tentative="1">
+      <w:start w:val="1"/>
+      <w:numFmt w:val="bullet"/>
+      <w:lvlText w:val="o"/>
+      <w:lvlJc w:val="left"/>
+      <w:pPr>
+        <w:ind w:left="5760" w:hanging="360"/>
+      </w:pPr>
+      <w:rPr>
+        <w:rFonts w:ascii="Courier New" w:hAnsi="Courier New" w:cs="Courier New" w:hint="default"/>
+      </w:rPr>
+    </w:lvl>
+    <w:lvl w:ilvl="8" w:tplc="240A0005" w:tentative="1">
+      <w:start w:val="1"/>
+      <w:numFmt w:val="bullet"/>
+      <w:lvlText w:val=""/>
+      <w:lvlJc w:val="left"/>
+      <w:pPr>
+        <w:ind w:left="6480" w:hanging="360"/>
+      </w:pPr>
+      <w:rPr>
+        <w:rFonts w:ascii="Wingdings" w:hAnsi="Wingdings" w:hint="default"/>
+      </w:rPr>
+    </w:lvl>
+  </w:abstractNum>
+  <w:abstractNum w:abstractNumId="9" w15:restartNumberingAfterBreak="0">
     <w:nsid w:val="457E33DB"/>
     <w:multiLevelType w:val="hybridMultilevel"/>
     <w:tmpl w:val="2E664620"/>
@@ -1251,7 +2562,7 @@
       </w:rPr>
     </w:lvl>
   </w:abstractNum>
-  <w:abstractNum w:abstractNumId="8" w15:restartNumberingAfterBreak="0">
+  <w:abstractNum w:abstractNumId="10" w15:restartNumberingAfterBreak="0">
     <w:nsid w:val="4A043C9B"/>
     <w:multiLevelType w:val="hybridMultilevel"/>
     <w:tmpl w:val="50BCB648"/>
@@ -1342,7 +2653,96 @@
       </w:pPr>
     </w:lvl>
   </w:abstractNum>
-  <w:abstractNum w:abstractNumId="9" w15:restartNumberingAfterBreak="0">
+  <w:abstractNum w:abstractNumId="11" w15:restartNumberingAfterBreak="0">
+    <w:nsid w:val="57B6194C"/>
+    <w:multiLevelType w:val="hybridMultilevel"/>
+    <w:tmpl w:val="A8904FC8"/>
+    <w:lvl w:ilvl="0" w:tplc="B1E41EC4">
+      <w:start w:val="1"/>
+      <w:numFmt w:val="decimal"/>
+      <w:lvlText w:val="%1."/>
+      <w:lvlJc w:val="left"/>
+      <w:pPr>
+        <w:ind w:left="1065" w:hanging="705"/>
+      </w:pPr>
+      <w:rPr>
+        <w:rFonts w:hint="default"/>
+      </w:rPr>
+    </w:lvl>
+    <w:lvl w:ilvl="1" w:tplc="240A0019" w:tentative="1">
+      <w:start w:val="1"/>
+      <w:numFmt w:val="lowerLetter"/>
+      <w:lvlText w:val="%2."/>
+      <w:lvlJc w:val="left"/>
+      <w:pPr>
+        <w:ind w:left="1440" w:hanging="360"/>
+      </w:pPr>
+    </w:lvl>
+    <w:lvl w:ilvl="2" w:tplc="240A001B" w:tentative="1">
+      <w:start w:val="1"/>
+      <w:numFmt w:val="lowerRoman"/>
+      <w:lvlText w:val="%3."/>
+      <w:lvlJc w:val="right"/>
+      <w:pPr>
+        <w:ind w:left="2160" w:hanging="180"/>
+      </w:pPr>
+    </w:lvl>
+    <w:lvl w:ilvl="3" w:tplc="240A000F" w:tentative="1">
+      <w:start w:val="1"/>
+      <w:numFmt w:val="decimal"/>
+      <w:lvlText w:val="%4."/>
+      <w:lvlJc w:val="left"/>
+      <w:pPr>
+        <w:ind w:left="2880" w:hanging="360"/>
+      </w:pPr>
+    </w:lvl>
+    <w:lvl w:ilvl="4" w:tplc="240A0019" w:tentative="1">
+      <w:start w:val="1"/>
+      <w:numFmt w:val="lowerLetter"/>
+      <w:lvlText w:val="%5."/>
+      <w:lvlJc w:val="left"/>
+      <w:pPr>
+        <w:ind w:left="3600" w:hanging="360"/>
+      </w:pPr>
+    </w:lvl>
+    <w:lvl w:ilvl="5" w:tplc="240A001B" w:tentative="1">
+      <w:start w:val="1"/>
+      <w:numFmt w:val="lowerRoman"/>
+      <w:lvlText w:val="%6."/>
+      <w:lvlJc w:val="right"/>
+      <w:pPr>
+        <w:ind w:left="4320" w:hanging="180"/>
+      </w:pPr>
+    </w:lvl>
+    <w:lvl w:ilvl="6" w:tplc="240A000F" w:tentative="1">
+      <w:start w:val="1"/>
+      <w:numFmt w:val="decimal"/>
+      <w:lvlText w:val="%7."/>
+      <w:lvlJc w:val="left"/>
+      <w:pPr>
+        <w:ind w:left="5040" w:hanging="360"/>
+      </w:pPr>
+    </w:lvl>
+    <w:lvl w:ilvl="7" w:tplc="240A0019" w:tentative="1">
+      <w:start w:val="1"/>
+      <w:numFmt w:val="lowerLetter"/>
+      <w:lvlText w:val="%8."/>
+      <w:lvlJc w:val="left"/>
+      <w:pPr>
+        <w:ind w:left="5760" w:hanging="360"/>
+      </w:pPr>
+    </w:lvl>
+    <w:lvl w:ilvl="8" w:tplc="240A001B" w:tentative="1">
+      <w:start w:val="1"/>
+      <w:numFmt w:val="lowerRoman"/>
+      <w:lvlText w:val="%9."/>
+      <w:lvlJc w:val="right"/>
+      <w:pPr>
+        <w:ind w:left="6480" w:hanging="180"/>
+      </w:pPr>
+    </w:lvl>
+  </w:abstractNum>
+  <w:abstractNum w:abstractNumId="12" w15:restartNumberingAfterBreak="0">
     <w:nsid w:val="7FA10F62"/>
     <w:multiLevelType w:val="hybridMultilevel"/>
     <w:tmpl w:val="50BCB648"/>
@@ -1437,22 +2837,22 @@
     <w:abstractNumId w:val="2"/>
   </w:num>
   <w:num w:numId="2">
-    <w:abstractNumId w:val="4"/>
+    <w:abstractNumId w:val="5"/>
   </w:num>
   <w:num w:numId="3">
     <w:abstractNumId w:val="3"/>
   </w:num>
   <w:num w:numId="4">
-    <w:abstractNumId w:val="6"/>
+    <w:abstractNumId w:val="7"/>
   </w:num>
   <w:num w:numId="5">
-    <w:abstractNumId w:val="9"/>
+    <w:abstractNumId w:val="12"/>
   </w:num>
   <w:num w:numId="6">
-    <w:abstractNumId w:val="8"/>
+    <w:abstractNumId w:val="10"/>
   </w:num>
   <w:num w:numId="7">
-    <w:abstractNumId w:val="5"/>
+    <w:abstractNumId w:val="6"/>
   </w:num>
   <w:num w:numId="8">
     <w:abstractNumId w:val="1"/>
@@ -1461,13 +2861,22 @@
     <w:abstractNumId w:val="0"/>
   </w:num>
   <w:num w:numId="10">
-    <w:abstractNumId w:val="7"/>
+    <w:abstractNumId w:val="9"/>
+  </w:num>
+  <w:num w:numId="11">
+    <w:abstractNumId w:val="4"/>
+  </w:num>
+  <w:num w:numId="12">
+    <w:abstractNumId w:val="8"/>
+  </w:num>
+  <w:num w:numId="13">
+    <w:abstractNumId w:val="11"/>
   </w:num>
 </w:numbering>
 </file>
 
 <file path=word/styles.xml><?xml version="1.0" encoding="utf-8"?>
-<w:styles xmlns:mc="http://schemas.openxmlformats.org/markup-compatibility/2006" xmlns:r="http://schemas.openxmlformats.org/officeDocument/2006/relationships" xmlns:w="http://schemas.openxmlformats.org/wordprocessingml/2006/main" xmlns:w14="http://schemas.microsoft.com/office/word/2010/wordml" xmlns:w15="http://schemas.microsoft.com/office/word/2012/wordml" mc:Ignorable="w14 w15">
+<w:styles xmlns:mc="http://schemas.openxmlformats.org/markup-compatibility/2006" xmlns:r="http://schemas.openxmlformats.org/officeDocument/2006/relationships" xmlns:w="http://schemas.openxmlformats.org/wordprocessingml/2006/main" xmlns:w14="http://schemas.microsoft.com/office/word/2010/wordml" xmlns:w15="http://schemas.microsoft.com/office/word/2012/wordml" xmlns:w16se="http://schemas.microsoft.com/office/word/2015/wordml/symex" mc:Ignorable="w14 w15 w16se">
   <w:docDefaults>
     <w:rPrDefault>
       <w:rPr>
@@ -1860,6 +3269,27 @@
     <w:name w:val="Normal"/>
     <w:qFormat/>
   </w:style>
+  <w:style w:type="paragraph" w:styleId="Ttulo1">
+    <w:name w:val="heading 1"/>
+    <w:basedOn w:val="Normal"/>
+    <w:next w:val="Normal"/>
+    <w:link w:val="Ttulo1Car"/>
+    <w:uiPriority w:val="9"/>
+    <w:qFormat/>
+    <w:rsid w:val="00FE7C0E"/>
+    <w:pPr>
+      <w:keepNext/>
+      <w:keepLines/>
+      <w:spacing w:before="240" w:after="0"/>
+      <w:outlineLvl w:val="0"/>
+    </w:pPr>
+    <w:rPr>
+      <w:rFonts w:asciiTheme="majorHAnsi" w:eastAsiaTheme="majorEastAsia" w:hAnsiTheme="majorHAnsi" w:cstheme="majorBidi"/>
+      <w:color w:val="2E74B5" w:themeColor="accent1" w:themeShade="BF"/>
+      <w:sz w:val="32"/>
+      <w:szCs w:val="32"/>
+    </w:rPr>
+  </w:style>
   <w:style w:type="character" w:default="1" w:styleId="Fuentedeprrafopredeter">
     <w:name w:val="Default Paragraph Font"/>
     <w:uiPriority w:val="1"/>
@@ -2053,6 +3483,50 @@
     <w:name w:val="ss16"/>
     <w:basedOn w:val="Fuentedeprrafopredeter"/>
     <w:rsid w:val="00AC650B"/>
+  </w:style>
+  <w:style w:type="character" w:customStyle="1" w:styleId="Ttulo1Car">
+    <w:name w:val="Título 1 Car"/>
+    <w:basedOn w:val="Fuentedeprrafopredeter"/>
+    <w:link w:val="Ttulo1"/>
+    <w:uiPriority w:val="9"/>
+    <w:rsid w:val="00FE7C0E"/>
+    <w:rPr>
+      <w:rFonts w:asciiTheme="majorHAnsi" w:eastAsiaTheme="majorEastAsia" w:hAnsiTheme="majorHAnsi" w:cstheme="majorBidi"/>
+      <w:color w:val="2E74B5" w:themeColor="accent1" w:themeShade="BF"/>
+      <w:sz w:val="32"/>
+      <w:szCs w:val="32"/>
+    </w:rPr>
+  </w:style>
+  <w:style w:type="paragraph" w:styleId="Subttulo">
+    <w:name w:val="Subtitle"/>
+    <w:basedOn w:val="Normal"/>
+    <w:next w:val="Normal"/>
+    <w:link w:val="SubttuloCar"/>
+    <w:uiPriority w:val="11"/>
+    <w:qFormat/>
+    <w:rsid w:val="002A0724"/>
+    <w:pPr>
+      <w:numPr>
+        <w:ilvl w:val="1"/>
+      </w:numPr>
+    </w:pPr>
+    <w:rPr>
+      <w:rFonts w:eastAsiaTheme="minorEastAsia"/>
+      <w:color w:val="5A5A5A" w:themeColor="text1" w:themeTint="A5"/>
+      <w:spacing w:val="15"/>
+    </w:rPr>
+  </w:style>
+  <w:style w:type="character" w:customStyle="1" w:styleId="SubttuloCar">
+    <w:name w:val="Subtítulo Car"/>
+    <w:basedOn w:val="Fuentedeprrafopredeter"/>
+    <w:link w:val="Subttulo"/>
+    <w:uiPriority w:val="11"/>
+    <w:rsid w:val="002A0724"/>
+    <w:rPr>
+      <w:rFonts w:eastAsiaTheme="minorEastAsia"/>
+      <w:color w:val="5A5A5A" w:themeColor="text1" w:themeTint="A5"/>
+      <w:spacing w:val="15"/>
+    </w:rPr>
   </w:style>
 </w:styles>
 </file>

</xml_diff>